<commit_message>
Added link to assignment to word document.
Signed-off-by: unknown <do177@cox.net>
</commit_message>
<xml_diff>
--- a/ESD301/LAB02a/Design_Assignment_2a.docx
+++ b/ESD301/LAB02a/Design_Assignment_2a.docx
@@ -340,27 +340,14 @@
                             <w:r>
                               <w:t xml:space="preserve">Figure </w:t>
                             </w:r>
-                            <w:r>
-                              <w:fldChar w:fldCharType="begin"/>
-                            </w:r>
-                            <w:r>
-                              <w:instrText xml:space="preserve"> SEQ Figure \* ARABIC </w:instrText>
-                            </w:r>
-                            <w:r>
-                              <w:fldChar w:fldCharType="separate"/>
-                            </w:r>
-                            <w:r>
-                              <w:rPr>
-                                <w:noProof/>
-                              </w:rPr>
-                              <w:t>1</w:t>
-                            </w:r>
-                            <w:r>
-                              <w:rPr>
-                                <w:noProof/>
-                              </w:rPr>
-                              <w:fldChar w:fldCharType="end"/>
-                            </w:r>
+                            <w:fldSimple w:instr=" SEQ Figure \* ARABIC ">
+                              <w:r>
+                                <w:rPr>
+                                  <w:noProof/>
+                                </w:rPr>
+                                <w:t>1</w:t>
+                              </w:r>
+                            </w:fldSimple>
                             <w:r>
                               <w:t>: Pins used in task 1.</w:t>
                             </w:r>
@@ -395,27 +382,14 @@
                       <w:r>
                         <w:t xml:space="preserve">Figure </w:t>
                       </w:r>
-                      <w:r>
-                        <w:fldChar w:fldCharType="begin"/>
-                      </w:r>
-                      <w:r>
-                        <w:instrText xml:space="preserve"> SEQ Figure \* ARABIC </w:instrText>
-                      </w:r>
-                      <w:r>
-                        <w:fldChar w:fldCharType="separate"/>
-                      </w:r>
-                      <w:r>
-                        <w:rPr>
-                          <w:noProof/>
-                        </w:rPr>
-                        <w:t>1</w:t>
-                      </w:r>
-                      <w:r>
-                        <w:rPr>
-                          <w:noProof/>
-                        </w:rPr>
-                        <w:fldChar w:fldCharType="end"/>
-                      </w:r>
+                      <w:fldSimple w:instr=" SEQ Figure \* ARABIC ">
+                        <w:r>
+                          <w:rPr>
+                            <w:noProof/>
+                          </w:rPr>
+                          <w:t>1</w:t>
+                        </w:r>
+                      </w:fldSimple>
                       <w:r>
                         <w:t>: Pins used in task 1.</w:t>
                       </w:r>
@@ -663,27 +637,14 @@
                             <w:r>
                               <w:t xml:space="preserve">Figure </w:t>
                             </w:r>
-                            <w:r>
-                              <w:fldChar w:fldCharType="begin"/>
-                            </w:r>
-                            <w:r>
-                              <w:instrText xml:space="preserve"> SEQ Figure \* ARABIC </w:instrText>
-                            </w:r>
-                            <w:r>
-                              <w:fldChar w:fldCharType="separate"/>
-                            </w:r>
-                            <w:r>
-                              <w:rPr>
-                                <w:noProof/>
-                              </w:rPr>
-                              <w:t>2</w:t>
-                            </w:r>
-                            <w:r>
-                              <w:rPr>
-                                <w:noProof/>
-                              </w:rPr>
-                              <w:fldChar w:fldCharType="end"/>
-                            </w:r>
+                            <w:fldSimple w:instr=" SEQ Figure \* ARABIC ">
+                              <w:r>
+                                <w:rPr>
+                                  <w:noProof/>
+                                </w:rPr>
+                                <w:t>2</w:t>
+                              </w:r>
+                            </w:fldSimple>
                             <w:r>
                               <w:t>: Pins used in task 2.</w:t>
                             </w:r>
@@ -714,27 +675,14 @@
                       <w:r>
                         <w:t xml:space="preserve">Figure </w:t>
                       </w:r>
-                      <w:r>
-                        <w:fldChar w:fldCharType="begin"/>
-                      </w:r>
-                      <w:r>
-                        <w:instrText xml:space="preserve"> SEQ Figure \* ARABIC </w:instrText>
-                      </w:r>
-                      <w:r>
-                        <w:fldChar w:fldCharType="separate"/>
-                      </w:r>
-                      <w:r>
-                        <w:rPr>
-                          <w:noProof/>
-                        </w:rPr>
-                        <w:t>2</w:t>
-                      </w:r>
-                      <w:r>
-                        <w:rPr>
-                          <w:noProof/>
-                        </w:rPr>
-                        <w:fldChar w:fldCharType="end"/>
-                      </w:r>
+                      <w:fldSimple w:instr=" SEQ Figure \* ARABIC ">
+                        <w:r>
+                          <w:rPr>
+                            <w:noProof/>
+                          </w:rPr>
+                          <w:t>2</w:t>
+                        </w:r>
+                      </w:fldSimple>
                       <w:r>
                         <w:t>: Pins used in task 2.</w:t>
                       </w:r>
@@ -1985,7 +1933,6 @@
         </w:rPr>
         <w:t xml:space="preserve"> </w:t>
       </w:r>
-      <w:proofErr w:type="gramStart"/>
       <w:r>
         <w:rPr>
           <w:rFonts w:ascii="Courier New" w:hAnsi="Courier New" w:cs="Courier New"/>
@@ -1996,7 +1943,6 @@
         </w:rPr>
         <w:t>0x00;</w:t>
       </w:r>
-      <w:proofErr w:type="gramEnd"/>
     </w:p>
     <w:p>
       <w:pPr>
@@ -2054,20 +2000,7 @@
           <w:szCs w:val="18"/>
           <w:highlight w:val="white"/>
         </w:rPr>
-        <w:t>delay_</w:t>
-      </w:r>
-      <w:proofErr w:type="gramStart"/>
-      <w:r>
-        <w:rPr>
-          <w:rFonts w:ascii="Courier New" w:hAnsi="Courier New" w:cs="Courier New"/>
-          <w:i/>
-          <w:iCs/>
-          <w:color w:val="880000"/>
-          <w:sz w:val="18"/>
-          <w:szCs w:val="18"/>
-          <w:highlight w:val="white"/>
-        </w:rPr>
-        <w:t>ms</w:t>
+        <w:t>delay_ms</w:t>
       </w:r>
       <w:proofErr w:type="spellEnd"/>
       <w:r>
@@ -2078,18 +2011,7 @@
           <w:szCs w:val="18"/>
           <w:highlight w:val="white"/>
         </w:rPr>
-        <w:t>(</w:t>
-      </w:r>
-      <w:proofErr w:type="gramEnd"/>
-      <w:r>
-        <w:rPr>
-          <w:rFonts w:ascii="Courier New" w:hAnsi="Courier New" w:cs="Courier New"/>
-          <w:color w:val="000000"/>
-          <w:sz w:val="18"/>
-          <w:szCs w:val="18"/>
-          <w:highlight w:val="white"/>
-        </w:rPr>
-        <w:t>337.5);</w:t>
+        <w:t>(337.5);</w:t>
       </w:r>
     </w:p>
     <w:p>
@@ -2192,7 +2114,6 @@
           <w:highlight w:val="white"/>
         </w:rPr>
       </w:pPr>
-      <w:proofErr w:type="gramStart"/>
       <w:r>
         <w:rPr>
           <w:rFonts w:ascii="Courier New" w:hAnsi="Courier New" w:cs="Courier New"/>
@@ -2203,7 +2124,6 @@
         </w:rPr>
         <w:t>.EQU</w:t>
       </w:r>
-      <w:proofErr w:type="gramEnd"/>
       <w:r>
         <w:rPr>
           <w:rFonts w:ascii="Courier New" w:hAnsi="Courier New" w:cs="Courier New"/>
@@ -2228,7 +2148,6 @@
           <w:highlight w:val="white"/>
         </w:rPr>
       </w:pPr>
-      <w:proofErr w:type="gramStart"/>
       <w:r>
         <w:rPr>
           <w:rFonts w:ascii="Courier New" w:hAnsi="Courier New" w:cs="Courier New"/>
@@ -2239,7 +2158,6 @@
         </w:rPr>
         <w:t>.EQU</w:t>
       </w:r>
-      <w:proofErr w:type="gramEnd"/>
       <w:r>
         <w:rPr>
           <w:rFonts w:ascii="Courier New" w:hAnsi="Courier New" w:cs="Courier New"/>
@@ -6597,9 +6515,443 @@
           <w:szCs w:val="18"/>
           <w:highlight w:val="white"/>
         </w:rPr>
-        <w:t>delay_</w:t>
-      </w:r>
-      <w:proofErr w:type="gramStart"/>
+        <w:t>delay_ms</w:t>
+      </w:r>
+      <w:proofErr w:type="spellEnd"/>
+      <w:r>
+        <w:rPr>
+          <w:rFonts w:ascii="Courier New" w:hAnsi="Courier New" w:cs="Courier New"/>
+          <w:color w:val="000000"/>
+          <w:sz w:val="18"/>
+          <w:szCs w:val="18"/>
+          <w:highlight w:val="white"/>
+        </w:rPr>
+        <w:t>(2000);</w:t>
+      </w:r>
+    </w:p>
+    <w:p>
+      <w:pPr>
+        <w:autoSpaceDE w:val="0"/>
+        <w:autoSpaceDN w:val="0"/>
+        <w:adjustRightInd w:val="0"/>
+        <w:rPr>
+          <w:rFonts w:ascii="Courier New" w:hAnsi="Courier New" w:cs="Courier New"/>
+          <w:color w:val="000000"/>
+          <w:sz w:val="18"/>
+          <w:szCs w:val="18"/>
+          <w:highlight w:val="white"/>
+        </w:rPr>
+      </w:pPr>
+      <w:r>
+        <w:rPr>
+          <w:rFonts w:ascii="Courier New" w:hAnsi="Courier New" w:cs="Courier New"/>
+          <w:color w:val="A31515"/>
+          <w:sz w:val="18"/>
+          <w:szCs w:val="18"/>
+          <w:highlight w:val="white"/>
+        </w:rPr>
+        <w:tab/>
+      </w:r>
+      <w:r>
+        <w:rPr>
+          <w:rFonts w:ascii="Courier New" w:hAnsi="Courier New" w:cs="Courier New"/>
+          <w:color w:val="A31515"/>
+          <w:sz w:val="18"/>
+          <w:szCs w:val="18"/>
+          <w:highlight w:val="white"/>
+        </w:rPr>
+        <w:tab/>
+      </w:r>
+      <w:r>
+        <w:rPr>
+          <w:rFonts w:ascii="Courier New" w:hAnsi="Courier New" w:cs="Courier New"/>
+          <w:color w:val="A31515"/>
+          <w:sz w:val="18"/>
+          <w:szCs w:val="18"/>
+          <w:highlight w:val="white"/>
+        </w:rPr>
+        <w:tab/>
+      </w:r>
+      <w:r>
+        <w:rPr>
+          <w:rFonts w:ascii="Courier New" w:hAnsi="Courier New" w:cs="Courier New"/>
+          <w:color w:val="A000A0"/>
+          <w:sz w:val="18"/>
+          <w:szCs w:val="18"/>
+          <w:highlight w:val="white"/>
+        </w:rPr>
+        <w:t>PORTB</w:t>
+      </w:r>
+      <w:r>
+        <w:rPr>
+          <w:rFonts w:ascii="Courier New" w:hAnsi="Courier New" w:cs="Courier New"/>
+          <w:color w:val="A31515"/>
+          <w:sz w:val="18"/>
+          <w:szCs w:val="18"/>
+          <w:highlight w:val="white"/>
+        </w:rPr>
+        <w:t xml:space="preserve"> </w:t>
+      </w:r>
+      <w:r>
+        <w:rPr>
+          <w:rFonts w:ascii="Courier New" w:hAnsi="Courier New" w:cs="Courier New"/>
+          <w:color w:val="000000"/>
+          <w:sz w:val="18"/>
+          <w:szCs w:val="18"/>
+          <w:highlight w:val="white"/>
+        </w:rPr>
+        <w:t>|=</w:t>
+      </w:r>
+      <w:r>
+        <w:rPr>
+          <w:rFonts w:ascii="Courier New" w:hAnsi="Courier New" w:cs="Courier New"/>
+          <w:color w:val="A31515"/>
+          <w:sz w:val="18"/>
+          <w:szCs w:val="18"/>
+          <w:highlight w:val="white"/>
+        </w:rPr>
+        <w:t xml:space="preserve"> </w:t>
+      </w:r>
+      <w:r>
+        <w:rPr>
+          <w:rFonts w:ascii="Courier New" w:hAnsi="Courier New" w:cs="Courier New"/>
+          <w:color w:val="000000"/>
+          <w:sz w:val="18"/>
+          <w:szCs w:val="18"/>
+          <w:highlight w:val="white"/>
+        </w:rPr>
+        <w:t>(0x01&lt;&lt;</w:t>
+      </w:r>
+      <w:r>
+        <w:rPr>
+          <w:rFonts w:ascii="Courier New" w:hAnsi="Courier New" w:cs="Courier New"/>
+          <w:color w:val="A000A0"/>
+          <w:sz w:val="18"/>
+          <w:szCs w:val="18"/>
+          <w:highlight w:val="white"/>
+        </w:rPr>
+        <w:t>PORTB2</w:t>
+      </w:r>
+      <w:r>
+        <w:rPr>
+          <w:rFonts w:ascii="Courier New" w:hAnsi="Courier New" w:cs="Courier New"/>
+          <w:color w:val="000000"/>
+          <w:sz w:val="18"/>
+          <w:szCs w:val="18"/>
+          <w:highlight w:val="white"/>
+        </w:rPr>
+        <w:t>);</w:t>
+      </w:r>
+      <w:r>
+        <w:rPr>
+          <w:rFonts w:ascii="Courier New" w:hAnsi="Courier New" w:cs="Courier New"/>
+          <w:color w:val="A31515"/>
+          <w:sz w:val="18"/>
+          <w:szCs w:val="18"/>
+          <w:highlight w:val="white"/>
+        </w:rPr>
+        <w:tab/>
+      </w:r>
+      <w:r>
+        <w:rPr>
+          <w:rFonts w:ascii="Courier New" w:hAnsi="Courier New" w:cs="Courier New"/>
+          <w:color w:val="008000"/>
+          <w:sz w:val="18"/>
+          <w:szCs w:val="18"/>
+          <w:highlight w:val="white"/>
+        </w:rPr>
+        <w:t>// Turns off the LED.</w:t>
+      </w:r>
+    </w:p>
+    <w:p>
+      <w:pPr>
+        <w:autoSpaceDE w:val="0"/>
+        <w:autoSpaceDN w:val="0"/>
+        <w:adjustRightInd w:val="0"/>
+        <w:rPr>
+          <w:rFonts w:ascii="Courier New" w:hAnsi="Courier New" w:cs="Courier New"/>
+          <w:color w:val="000000"/>
+          <w:sz w:val="18"/>
+          <w:szCs w:val="18"/>
+          <w:highlight w:val="white"/>
+        </w:rPr>
+      </w:pPr>
+      <w:r>
+        <w:rPr>
+          <w:rFonts w:ascii="Courier New" w:hAnsi="Courier New" w:cs="Courier New"/>
+          <w:color w:val="A31515"/>
+          <w:sz w:val="18"/>
+          <w:szCs w:val="18"/>
+          <w:highlight w:val="white"/>
+        </w:rPr>
+        <w:tab/>
+      </w:r>
+      <w:r>
+        <w:rPr>
+          <w:rFonts w:ascii="Courier New" w:hAnsi="Courier New" w:cs="Courier New"/>
+          <w:color w:val="A31515"/>
+          <w:sz w:val="18"/>
+          <w:szCs w:val="18"/>
+          <w:highlight w:val="white"/>
+        </w:rPr>
+        <w:tab/>
+      </w:r>
+      <w:r>
+        <w:rPr>
+          <w:rFonts w:ascii="Courier New" w:hAnsi="Courier New" w:cs="Courier New"/>
+          <w:color w:val="000000"/>
+          <w:sz w:val="18"/>
+          <w:szCs w:val="18"/>
+          <w:highlight w:val="white"/>
+        </w:rPr>
+        <w:t>}</w:t>
+      </w:r>
+    </w:p>
+    <w:p>
+      <w:pPr>
+        <w:autoSpaceDE w:val="0"/>
+        <w:autoSpaceDN w:val="0"/>
+        <w:adjustRightInd w:val="0"/>
+        <w:rPr>
+          <w:rFonts w:ascii="Courier New" w:hAnsi="Courier New" w:cs="Courier New"/>
+          <w:color w:val="000000"/>
+          <w:sz w:val="18"/>
+          <w:szCs w:val="18"/>
+          <w:highlight w:val="white"/>
+        </w:rPr>
+      </w:pPr>
+      <w:r>
+        <w:rPr>
+          <w:rFonts w:ascii="Courier New" w:hAnsi="Courier New" w:cs="Courier New"/>
+          <w:color w:val="A31515"/>
+          <w:sz w:val="18"/>
+          <w:szCs w:val="18"/>
+          <w:highlight w:val="white"/>
+        </w:rPr>
+        <w:tab/>
+      </w:r>
+      <w:r>
+        <w:rPr>
+          <w:rFonts w:ascii="Courier New" w:hAnsi="Courier New" w:cs="Courier New"/>
+          <w:color w:val="A31515"/>
+          <w:sz w:val="18"/>
+          <w:szCs w:val="18"/>
+          <w:highlight w:val="white"/>
+        </w:rPr>
+        <w:tab/>
+      </w:r>
+    </w:p>
+    <w:p>
+      <w:pPr>
+        <w:autoSpaceDE w:val="0"/>
+        <w:autoSpaceDN w:val="0"/>
+        <w:adjustRightInd w:val="0"/>
+        <w:rPr>
+          <w:rFonts w:ascii="Courier New" w:hAnsi="Courier New" w:cs="Courier New"/>
+          <w:color w:val="000000"/>
+          <w:sz w:val="18"/>
+          <w:szCs w:val="18"/>
+          <w:highlight w:val="white"/>
+        </w:rPr>
+      </w:pPr>
+      <w:r>
+        <w:rPr>
+          <w:rFonts w:ascii="Courier New" w:hAnsi="Courier New" w:cs="Courier New"/>
+          <w:color w:val="A31515"/>
+          <w:sz w:val="18"/>
+          <w:szCs w:val="18"/>
+          <w:highlight w:val="white"/>
+        </w:rPr>
+        <w:tab/>
+      </w:r>
+      <w:r>
+        <w:rPr>
+          <w:rFonts w:ascii="Courier New" w:hAnsi="Courier New" w:cs="Courier New"/>
+          <w:color w:val="A31515"/>
+          <w:sz w:val="18"/>
+          <w:szCs w:val="18"/>
+          <w:highlight w:val="white"/>
+        </w:rPr>
+        <w:tab/>
+      </w:r>
+      <w:r>
+        <w:rPr>
+          <w:rFonts w:ascii="Courier New" w:hAnsi="Courier New" w:cs="Courier New"/>
+          <w:color w:val="008000"/>
+          <w:sz w:val="18"/>
+          <w:szCs w:val="18"/>
+          <w:highlight w:val="white"/>
+        </w:rPr>
+        <w:t>// Generates the waveform.</w:t>
+      </w:r>
+    </w:p>
+    <w:p>
+      <w:pPr>
+        <w:autoSpaceDE w:val="0"/>
+        <w:autoSpaceDN w:val="0"/>
+        <w:adjustRightInd w:val="0"/>
+        <w:rPr>
+          <w:rFonts w:ascii="Courier New" w:hAnsi="Courier New" w:cs="Courier New"/>
+          <w:color w:val="000000"/>
+          <w:sz w:val="18"/>
+          <w:szCs w:val="18"/>
+          <w:highlight w:val="white"/>
+        </w:rPr>
+      </w:pPr>
+      <w:r>
+        <w:rPr>
+          <w:rFonts w:ascii="Courier New" w:hAnsi="Courier New" w:cs="Courier New"/>
+          <w:color w:val="A31515"/>
+          <w:sz w:val="18"/>
+          <w:szCs w:val="18"/>
+          <w:highlight w:val="white"/>
+        </w:rPr>
+        <w:tab/>
+      </w:r>
+      <w:r>
+        <w:rPr>
+          <w:rFonts w:ascii="Courier New" w:hAnsi="Courier New" w:cs="Courier New"/>
+          <w:color w:val="A31515"/>
+          <w:sz w:val="18"/>
+          <w:szCs w:val="18"/>
+          <w:highlight w:val="white"/>
+        </w:rPr>
+        <w:tab/>
+      </w:r>
+      <w:r>
+        <w:rPr>
+          <w:rFonts w:ascii="Courier New" w:hAnsi="Courier New" w:cs="Courier New"/>
+          <w:color w:val="A000A0"/>
+          <w:sz w:val="18"/>
+          <w:szCs w:val="18"/>
+          <w:highlight w:val="white"/>
+        </w:rPr>
+        <w:t>PORTB</w:t>
+      </w:r>
+      <w:r>
+        <w:rPr>
+          <w:rFonts w:ascii="Courier New" w:hAnsi="Courier New" w:cs="Courier New"/>
+          <w:color w:val="A31515"/>
+          <w:sz w:val="18"/>
+          <w:szCs w:val="18"/>
+          <w:highlight w:val="white"/>
+        </w:rPr>
+        <w:t xml:space="preserve"> </w:t>
+      </w:r>
+      <w:r>
+        <w:rPr>
+          <w:rFonts w:ascii="Courier New" w:hAnsi="Courier New" w:cs="Courier New"/>
+          <w:color w:val="000000"/>
+          <w:sz w:val="18"/>
+          <w:szCs w:val="18"/>
+          <w:highlight w:val="white"/>
+        </w:rPr>
+        <w:t>|=</w:t>
+      </w:r>
+      <w:r>
+        <w:rPr>
+          <w:rFonts w:ascii="Courier New" w:hAnsi="Courier New" w:cs="Courier New"/>
+          <w:color w:val="A31515"/>
+          <w:sz w:val="18"/>
+          <w:szCs w:val="18"/>
+          <w:highlight w:val="white"/>
+        </w:rPr>
+        <w:t xml:space="preserve"> </w:t>
+      </w:r>
+      <w:r>
+        <w:rPr>
+          <w:rFonts w:ascii="Courier New" w:hAnsi="Courier New" w:cs="Courier New"/>
+          <w:color w:val="000000"/>
+          <w:sz w:val="18"/>
+          <w:szCs w:val="18"/>
+          <w:highlight w:val="white"/>
+        </w:rPr>
+        <w:t>(0x01&lt;&lt;</w:t>
+      </w:r>
+      <w:r>
+        <w:rPr>
+          <w:rFonts w:ascii="Courier New" w:hAnsi="Courier New" w:cs="Courier New"/>
+          <w:color w:val="A000A0"/>
+          <w:sz w:val="18"/>
+          <w:szCs w:val="18"/>
+          <w:highlight w:val="white"/>
+        </w:rPr>
+        <w:t>PORTB3</w:t>
+      </w:r>
+      <w:r>
+        <w:rPr>
+          <w:rFonts w:ascii="Courier New" w:hAnsi="Courier New" w:cs="Courier New"/>
+          <w:color w:val="000000"/>
+          <w:sz w:val="18"/>
+          <w:szCs w:val="18"/>
+          <w:highlight w:val="white"/>
+        </w:rPr>
+        <w:t>);</w:t>
+      </w:r>
+      <w:r>
+        <w:rPr>
+          <w:rFonts w:ascii="Courier New" w:hAnsi="Courier New" w:cs="Courier New"/>
+          <w:color w:val="A31515"/>
+          <w:sz w:val="18"/>
+          <w:szCs w:val="18"/>
+          <w:highlight w:val="white"/>
+        </w:rPr>
+        <w:tab/>
+      </w:r>
+      <w:r>
+        <w:rPr>
+          <w:rFonts w:ascii="Courier New" w:hAnsi="Courier New" w:cs="Courier New"/>
+          <w:color w:val="A31515"/>
+          <w:sz w:val="18"/>
+          <w:szCs w:val="18"/>
+          <w:highlight w:val="white"/>
+        </w:rPr>
+        <w:tab/>
+      </w:r>
+      <w:r>
+        <w:rPr>
+          <w:rFonts w:ascii="Courier New" w:hAnsi="Courier New" w:cs="Courier New"/>
+          <w:color w:val="008000"/>
+          <w:sz w:val="18"/>
+          <w:szCs w:val="18"/>
+          <w:highlight w:val="white"/>
+        </w:rPr>
+        <w:t>// Turns PORTB3 high for 55% duty cycle.</w:t>
+      </w:r>
+    </w:p>
+    <w:p>
+      <w:pPr>
+        <w:autoSpaceDE w:val="0"/>
+        <w:autoSpaceDN w:val="0"/>
+        <w:adjustRightInd w:val="0"/>
+        <w:rPr>
+          <w:rFonts w:ascii="Courier New" w:hAnsi="Courier New" w:cs="Courier New"/>
+          <w:color w:val="000000"/>
+          <w:sz w:val="18"/>
+          <w:szCs w:val="18"/>
+          <w:highlight w:val="white"/>
+        </w:rPr>
+      </w:pPr>
+      <w:r>
+        <w:rPr>
+          <w:rFonts w:ascii="Courier New" w:hAnsi="Courier New" w:cs="Courier New"/>
+          <w:color w:val="A31515"/>
+          <w:sz w:val="18"/>
+          <w:szCs w:val="18"/>
+          <w:highlight w:val="white"/>
+        </w:rPr>
+        <w:tab/>
+      </w:r>
+      <w:r>
+        <w:rPr>
+          <w:rFonts w:ascii="Courier New" w:hAnsi="Courier New" w:cs="Courier New"/>
+          <w:color w:val="A31515"/>
+          <w:sz w:val="18"/>
+          <w:szCs w:val="18"/>
+          <w:highlight w:val="white"/>
+        </w:rPr>
+        <w:tab/>
+      </w:r>
       <w:r>
         <w:rPr>
           <w:rFonts w:ascii="Courier New" w:hAnsi="Courier New" w:cs="Courier New"/>
@@ -6610,454 +6962,9 @@
           <w:szCs w:val="18"/>
           <w:highlight w:val="white"/>
         </w:rPr>
-        <w:t>ms</w:t>
-      </w:r>
-      <w:proofErr w:type="spellEnd"/>
-      <w:r>
-        <w:rPr>
-          <w:rFonts w:ascii="Courier New" w:hAnsi="Courier New" w:cs="Courier New"/>
-          <w:color w:val="000000"/>
-          <w:sz w:val="18"/>
-          <w:szCs w:val="18"/>
-          <w:highlight w:val="white"/>
-        </w:rPr>
-        <w:t>(</w:t>
-      </w:r>
-      <w:proofErr w:type="gramEnd"/>
-      <w:r>
-        <w:rPr>
-          <w:rFonts w:ascii="Courier New" w:hAnsi="Courier New" w:cs="Courier New"/>
-          <w:color w:val="000000"/>
-          <w:sz w:val="18"/>
-          <w:szCs w:val="18"/>
-          <w:highlight w:val="white"/>
-        </w:rPr>
-        <w:t>2000);</w:t>
-      </w:r>
-    </w:p>
-    <w:p>
-      <w:pPr>
-        <w:autoSpaceDE w:val="0"/>
-        <w:autoSpaceDN w:val="0"/>
-        <w:adjustRightInd w:val="0"/>
-        <w:rPr>
-          <w:rFonts w:ascii="Courier New" w:hAnsi="Courier New" w:cs="Courier New"/>
-          <w:color w:val="000000"/>
-          <w:sz w:val="18"/>
-          <w:szCs w:val="18"/>
-          <w:highlight w:val="white"/>
-        </w:rPr>
-      </w:pPr>
-      <w:r>
-        <w:rPr>
-          <w:rFonts w:ascii="Courier New" w:hAnsi="Courier New" w:cs="Courier New"/>
-          <w:color w:val="A31515"/>
-          <w:sz w:val="18"/>
-          <w:szCs w:val="18"/>
-          <w:highlight w:val="white"/>
-        </w:rPr>
-        <w:tab/>
-      </w:r>
-      <w:r>
-        <w:rPr>
-          <w:rFonts w:ascii="Courier New" w:hAnsi="Courier New" w:cs="Courier New"/>
-          <w:color w:val="A31515"/>
-          <w:sz w:val="18"/>
-          <w:szCs w:val="18"/>
-          <w:highlight w:val="white"/>
-        </w:rPr>
-        <w:tab/>
-      </w:r>
-      <w:r>
-        <w:rPr>
-          <w:rFonts w:ascii="Courier New" w:hAnsi="Courier New" w:cs="Courier New"/>
-          <w:color w:val="A31515"/>
-          <w:sz w:val="18"/>
-          <w:szCs w:val="18"/>
-          <w:highlight w:val="white"/>
-        </w:rPr>
-        <w:tab/>
-      </w:r>
-      <w:r>
-        <w:rPr>
-          <w:rFonts w:ascii="Courier New" w:hAnsi="Courier New" w:cs="Courier New"/>
-          <w:color w:val="A000A0"/>
-          <w:sz w:val="18"/>
-          <w:szCs w:val="18"/>
-          <w:highlight w:val="white"/>
-        </w:rPr>
-        <w:t>PORTB</w:t>
-      </w:r>
-      <w:r>
-        <w:rPr>
-          <w:rFonts w:ascii="Courier New" w:hAnsi="Courier New" w:cs="Courier New"/>
-          <w:color w:val="A31515"/>
-          <w:sz w:val="18"/>
-          <w:szCs w:val="18"/>
-          <w:highlight w:val="white"/>
-        </w:rPr>
-        <w:t xml:space="preserve"> </w:t>
-      </w:r>
-      <w:r>
-        <w:rPr>
-          <w:rFonts w:ascii="Courier New" w:hAnsi="Courier New" w:cs="Courier New"/>
-          <w:color w:val="000000"/>
-          <w:sz w:val="18"/>
-          <w:szCs w:val="18"/>
-          <w:highlight w:val="white"/>
-        </w:rPr>
-        <w:t>|=</w:t>
-      </w:r>
-      <w:r>
-        <w:rPr>
-          <w:rFonts w:ascii="Courier New" w:hAnsi="Courier New" w:cs="Courier New"/>
-          <w:color w:val="A31515"/>
-          <w:sz w:val="18"/>
-          <w:szCs w:val="18"/>
-          <w:highlight w:val="white"/>
-        </w:rPr>
-        <w:t xml:space="preserve"> </w:t>
-      </w:r>
-      <w:r>
-        <w:rPr>
-          <w:rFonts w:ascii="Courier New" w:hAnsi="Courier New" w:cs="Courier New"/>
-          <w:color w:val="000000"/>
-          <w:sz w:val="18"/>
-          <w:szCs w:val="18"/>
-          <w:highlight w:val="white"/>
-        </w:rPr>
-        <w:t>(0x01&lt;&lt;</w:t>
-      </w:r>
-      <w:r>
-        <w:rPr>
-          <w:rFonts w:ascii="Courier New" w:hAnsi="Courier New" w:cs="Courier New"/>
-          <w:color w:val="A000A0"/>
-          <w:sz w:val="18"/>
-          <w:szCs w:val="18"/>
-          <w:highlight w:val="white"/>
-        </w:rPr>
-        <w:t>PORTB2</w:t>
-      </w:r>
-      <w:r>
-        <w:rPr>
-          <w:rFonts w:ascii="Courier New" w:hAnsi="Courier New" w:cs="Courier New"/>
-          <w:color w:val="000000"/>
-          <w:sz w:val="18"/>
-          <w:szCs w:val="18"/>
-          <w:highlight w:val="white"/>
-        </w:rPr>
-        <w:t>);</w:t>
-      </w:r>
-      <w:r>
-        <w:rPr>
-          <w:rFonts w:ascii="Courier New" w:hAnsi="Courier New" w:cs="Courier New"/>
-          <w:color w:val="A31515"/>
-          <w:sz w:val="18"/>
-          <w:szCs w:val="18"/>
-          <w:highlight w:val="white"/>
-        </w:rPr>
-        <w:tab/>
-      </w:r>
-      <w:r>
-        <w:rPr>
-          <w:rFonts w:ascii="Courier New" w:hAnsi="Courier New" w:cs="Courier New"/>
-          <w:color w:val="008000"/>
-          <w:sz w:val="18"/>
-          <w:szCs w:val="18"/>
-          <w:highlight w:val="white"/>
-        </w:rPr>
-        <w:t>// Turns off the LED.</w:t>
-      </w:r>
-    </w:p>
-    <w:p>
-      <w:pPr>
-        <w:autoSpaceDE w:val="0"/>
-        <w:autoSpaceDN w:val="0"/>
-        <w:adjustRightInd w:val="0"/>
-        <w:rPr>
-          <w:rFonts w:ascii="Courier New" w:hAnsi="Courier New" w:cs="Courier New"/>
-          <w:color w:val="000000"/>
-          <w:sz w:val="18"/>
-          <w:szCs w:val="18"/>
-          <w:highlight w:val="white"/>
-        </w:rPr>
-      </w:pPr>
-      <w:r>
-        <w:rPr>
-          <w:rFonts w:ascii="Courier New" w:hAnsi="Courier New" w:cs="Courier New"/>
-          <w:color w:val="A31515"/>
-          <w:sz w:val="18"/>
-          <w:szCs w:val="18"/>
-          <w:highlight w:val="white"/>
-        </w:rPr>
-        <w:tab/>
-      </w:r>
-      <w:r>
-        <w:rPr>
-          <w:rFonts w:ascii="Courier New" w:hAnsi="Courier New" w:cs="Courier New"/>
-          <w:color w:val="A31515"/>
-          <w:sz w:val="18"/>
-          <w:szCs w:val="18"/>
-          <w:highlight w:val="white"/>
-        </w:rPr>
-        <w:tab/>
-      </w:r>
-      <w:r>
-        <w:rPr>
-          <w:rFonts w:ascii="Courier New" w:hAnsi="Courier New" w:cs="Courier New"/>
-          <w:color w:val="000000"/>
-          <w:sz w:val="18"/>
-          <w:szCs w:val="18"/>
-          <w:highlight w:val="white"/>
-        </w:rPr>
-        <w:t>}</w:t>
-      </w:r>
-    </w:p>
-    <w:p>
-      <w:pPr>
-        <w:autoSpaceDE w:val="0"/>
-        <w:autoSpaceDN w:val="0"/>
-        <w:adjustRightInd w:val="0"/>
-        <w:rPr>
-          <w:rFonts w:ascii="Courier New" w:hAnsi="Courier New" w:cs="Courier New"/>
-          <w:color w:val="000000"/>
-          <w:sz w:val="18"/>
-          <w:szCs w:val="18"/>
-          <w:highlight w:val="white"/>
-        </w:rPr>
-      </w:pPr>
-      <w:r>
-        <w:rPr>
-          <w:rFonts w:ascii="Courier New" w:hAnsi="Courier New" w:cs="Courier New"/>
-          <w:color w:val="A31515"/>
-          <w:sz w:val="18"/>
-          <w:szCs w:val="18"/>
-          <w:highlight w:val="white"/>
-        </w:rPr>
-        <w:tab/>
-      </w:r>
-      <w:r>
-        <w:rPr>
-          <w:rFonts w:ascii="Courier New" w:hAnsi="Courier New" w:cs="Courier New"/>
-          <w:color w:val="A31515"/>
-          <w:sz w:val="18"/>
-          <w:szCs w:val="18"/>
-          <w:highlight w:val="white"/>
-        </w:rPr>
-        <w:tab/>
-      </w:r>
-    </w:p>
-    <w:p>
-      <w:pPr>
-        <w:autoSpaceDE w:val="0"/>
-        <w:autoSpaceDN w:val="0"/>
-        <w:adjustRightInd w:val="0"/>
-        <w:rPr>
-          <w:rFonts w:ascii="Courier New" w:hAnsi="Courier New" w:cs="Courier New"/>
-          <w:color w:val="000000"/>
-          <w:sz w:val="18"/>
-          <w:szCs w:val="18"/>
-          <w:highlight w:val="white"/>
-        </w:rPr>
-      </w:pPr>
-      <w:r>
-        <w:rPr>
-          <w:rFonts w:ascii="Courier New" w:hAnsi="Courier New" w:cs="Courier New"/>
-          <w:color w:val="A31515"/>
-          <w:sz w:val="18"/>
-          <w:szCs w:val="18"/>
-          <w:highlight w:val="white"/>
-        </w:rPr>
-        <w:tab/>
-      </w:r>
-      <w:r>
-        <w:rPr>
-          <w:rFonts w:ascii="Courier New" w:hAnsi="Courier New" w:cs="Courier New"/>
-          <w:color w:val="A31515"/>
-          <w:sz w:val="18"/>
-          <w:szCs w:val="18"/>
-          <w:highlight w:val="white"/>
-        </w:rPr>
-        <w:tab/>
-      </w:r>
-      <w:r>
-        <w:rPr>
-          <w:rFonts w:ascii="Courier New" w:hAnsi="Courier New" w:cs="Courier New"/>
-          <w:color w:val="008000"/>
-          <w:sz w:val="18"/>
-          <w:szCs w:val="18"/>
-          <w:highlight w:val="white"/>
-        </w:rPr>
-        <w:t>// Generates the waveform.</w:t>
-      </w:r>
-    </w:p>
-    <w:p>
-      <w:pPr>
-        <w:autoSpaceDE w:val="0"/>
-        <w:autoSpaceDN w:val="0"/>
-        <w:adjustRightInd w:val="0"/>
-        <w:rPr>
-          <w:rFonts w:ascii="Courier New" w:hAnsi="Courier New" w:cs="Courier New"/>
-          <w:color w:val="000000"/>
-          <w:sz w:val="18"/>
-          <w:szCs w:val="18"/>
-          <w:highlight w:val="white"/>
-        </w:rPr>
-      </w:pPr>
-      <w:r>
-        <w:rPr>
-          <w:rFonts w:ascii="Courier New" w:hAnsi="Courier New" w:cs="Courier New"/>
-          <w:color w:val="A31515"/>
-          <w:sz w:val="18"/>
-          <w:szCs w:val="18"/>
-          <w:highlight w:val="white"/>
-        </w:rPr>
-        <w:tab/>
-      </w:r>
-      <w:r>
-        <w:rPr>
-          <w:rFonts w:ascii="Courier New" w:hAnsi="Courier New" w:cs="Courier New"/>
-          <w:color w:val="A31515"/>
-          <w:sz w:val="18"/>
-          <w:szCs w:val="18"/>
-          <w:highlight w:val="white"/>
-        </w:rPr>
-        <w:tab/>
-      </w:r>
-      <w:r>
-        <w:rPr>
-          <w:rFonts w:ascii="Courier New" w:hAnsi="Courier New" w:cs="Courier New"/>
-          <w:color w:val="A000A0"/>
-          <w:sz w:val="18"/>
-          <w:szCs w:val="18"/>
-          <w:highlight w:val="white"/>
-        </w:rPr>
-        <w:t>PORTB</w:t>
-      </w:r>
-      <w:r>
-        <w:rPr>
-          <w:rFonts w:ascii="Courier New" w:hAnsi="Courier New" w:cs="Courier New"/>
-          <w:color w:val="A31515"/>
-          <w:sz w:val="18"/>
-          <w:szCs w:val="18"/>
-          <w:highlight w:val="white"/>
-        </w:rPr>
-        <w:t xml:space="preserve"> </w:t>
-      </w:r>
-      <w:r>
-        <w:rPr>
-          <w:rFonts w:ascii="Courier New" w:hAnsi="Courier New" w:cs="Courier New"/>
-          <w:color w:val="000000"/>
-          <w:sz w:val="18"/>
-          <w:szCs w:val="18"/>
-          <w:highlight w:val="white"/>
-        </w:rPr>
-        <w:t>|=</w:t>
-      </w:r>
-      <w:r>
-        <w:rPr>
-          <w:rFonts w:ascii="Courier New" w:hAnsi="Courier New" w:cs="Courier New"/>
-          <w:color w:val="A31515"/>
-          <w:sz w:val="18"/>
-          <w:szCs w:val="18"/>
-          <w:highlight w:val="white"/>
-        </w:rPr>
-        <w:t xml:space="preserve"> </w:t>
-      </w:r>
-      <w:r>
-        <w:rPr>
-          <w:rFonts w:ascii="Courier New" w:hAnsi="Courier New" w:cs="Courier New"/>
-          <w:color w:val="000000"/>
-          <w:sz w:val="18"/>
-          <w:szCs w:val="18"/>
-          <w:highlight w:val="white"/>
-        </w:rPr>
-        <w:t>(0x01&lt;&lt;</w:t>
-      </w:r>
-      <w:r>
-        <w:rPr>
-          <w:rFonts w:ascii="Courier New" w:hAnsi="Courier New" w:cs="Courier New"/>
-          <w:color w:val="A000A0"/>
-          <w:sz w:val="18"/>
-          <w:szCs w:val="18"/>
-          <w:highlight w:val="white"/>
-        </w:rPr>
-        <w:t>PORTB3</w:t>
-      </w:r>
-      <w:r>
-        <w:rPr>
-          <w:rFonts w:ascii="Courier New" w:hAnsi="Courier New" w:cs="Courier New"/>
-          <w:color w:val="000000"/>
-          <w:sz w:val="18"/>
-          <w:szCs w:val="18"/>
-          <w:highlight w:val="white"/>
-        </w:rPr>
-        <w:t>);</w:t>
-      </w:r>
-      <w:r>
-        <w:rPr>
-          <w:rFonts w:ascii="Courier New" w:hAnsi="Courier New" w:cs="Courier New"/>
-          <w:color w:val="A31515"/>
-          <w:sz w:val="18"/>
-          <w:szCs w:val="18"/>
-          <w:highlight w:val="white"/>
-        </w:rPr>
-        <w:tab/>
-      </w:r>
-      <w:r>
-        <w:rPr>
-          <w:rFonts w:ascii="Courier New" w:hAnsi="Courier New" w:cs="Courier New"/>
-          <w:color w:val="A31515"/>
-          <w:sz w:val="18"/>
-          <w:szCs w:val="18"/>
-          <w:highlight w:val="white"/>
-        </w:rPr>
-        <w:tab/>
-      </w:r>
-      <w:r>
-        <w:rPr>
-          <w:rFonts w:ascii="Courier New" w:hAnsi="Courier New" w:cs="Courier New"/>
-          <w:color w:val="008000"/>
-          <w:sz w:val="18"/>
-          <w:szCs w:val="18"/>
-          <w:highlight w:val="white"/>
-        </w:rPr>
-        <w:t>// Turns PORTB3 high for 55% duty cycle.</w:t>
-      </w:r>
-    </w:p>
-    <w:p>
-      <w:pPr>
-        <w:autoSpaceDE w:val="0"/>
-        <w:autoSpaceDN w:val="0"/>
-        <w:adjustRightInd w:val="0"/>
-        <w:rPr>
-          <w:rFonts w:ascii="Courier New" w:hAnsi="Courier New" w:cs="Courier New"/>
-          <w:color w:val="000000"/>
-          <w:sz w:val="18"/>
-          <w:szCs w:val="18"/>
-          <w:highlight w:val="white"/>
-        </w:rPr>
-      </w:pPr>
-      <w:r>
-        <w:rPr>
-          <w:rFonts w:ascii="Courier New" w:hAnsi="Courier New" w:cs="Courier New"/>
-          <w:color w:val="A31515"/>
-          <w:sz w:val="18"/>
-          <w:szCs w:val="18"/>
-          <w:highlight w:val="white"/>
-        </w:rPr>
-        <w:tab/>
-      </w:r>
-      <w:r>
-        <w:rPr>
-          <w:rFonts w:ascii="Courier New" w:hAnsi="Courier New" w:cs="Courier New"/>
-          <w:color w:val="A31515"/>
-          <w:sz w:val="18"/>
-          <w:szCs w:val="18"/>
-          <w:highlight w:val="white"/>
-        </w:rPr>
-        <w:tab/>
-      </w:r>
+        <w:t>_</w:t>
+      </w:r>
+      <w:proofErr w:type="spellStart"/>
       <w:r>
         <w:rPr>
           <w:rFonts w:ascii="Courier New" w:hAnsi="Courier New" w:cs="Courier New"/>
@@ -7068,9 +6975,187 @@
           <w:szCs w:val="18"/>
           <w:highlight w:val="white"/>
         </w:rPr>
-        <w:t>_</w:t>
-      </w:r>
-      <w:proofErr w:type="spellStart"/>
+        <w:t>delay_ms</w:t>
+      </w:r>
+      <w:proofErr w:type="spellEnd"/>
+      <w:r>
+        <w:rPr>
+          <w:rFonts w:ascii="Courier New" w:hAnsi="Courier New" w:cs="Courier New"/>
+          <w:color w:val="000000"/>
+          <w:sz w:val="18"/>
+          <w:szCs w:val="18"/>
+          <w:highlight w:val="white"/>
+        </w:rPr>
+        <w:t>(412.5);</w:t>
+      </w:r>
+    </w:p>
+    <w:p>
+      <w:pPr>
+        <w:autoSpaceDE w:val="0"/>
+        <w:autoSpaceDN w:val="0"/>
+        <w:adjustRightInd w:val="0"/>
+        <w:rPr>
+          <w:rFonts w:ascii="Courier New" w:hAnsi="Courier New" w:cs="Courier New"/>
+          <w:color w:val="000000"/>
+          <w:sz w:val="18"/>
+          <w:szCs w:val="18"/>
+          <w:highlight w:val="white"/>
+        </w:rPr>
+      </w:pPr>
+      <w:r>
+        <w:rPr>
+          <w:rFonts w:ascii="Courier New" w:hAnsi="Courier New" w:cs="Courier New"/>
+          <w:color w:val="A31515"/>
+          <w:sz w:val="18"/>
+          <w:szCs w:val="18"/>
+          <w:highlight w:val="white"/>
+        </w:rPr>
+        <w:tab/>
+      </w:r>
+      <w:r>
+        <w:rPr>
+          <w:rFonts w:ascii="Courier New" w:hAnsi="Courier New" w:cs="Courier New"/>
+          <w:color w:val="A31515"/>
+          <w:sz w:val="18"/>
+          <w:szCs w:val="18"/>
+          <w:highlight w:val="white"/>
+        </w:rPr>
+        <w:tab/>
+      </w:r>
+      <w:r>
+        <w:rPr>
+          <w:rFonts w:ascii="Courier New" w:hAnsi="Courier New" w:cs="Courier New"/>
+          <w:color w:val="A000A0"/>
+          <w:sz w:val="18"/>
+          <w:szCs w:val="18"/>
+          <w:highlight w:val="white"/>
+        </w:rPr>
+        <w:t>PORTB</w:t>
+      </w:r>
+      <w:r>
+        <w:rPr>
+          <w:rFonts w:ascii="Courier New" w:hAnsi="Courier New" w:cs="Courier New"/>
+          <w:color w:val="A31515"/>
+          <w:sz w:val="18"/>
+          <w:szCs w:val="18"/>
+          <w:highlight w:val="white"/>
+        </w:rPr>
+        <w:t xml:space="preserve"> </w:t>
+      </w:r>
+      <w:r>
+        <w:rPr>
+          <w:rFonts w:ascii="Courier New" w:hAnsi="Courier New" w:cs="Courier New"/>
+          <w:color w:val="000000"/>
+          <w:sz w:val="18"/>
+          <w:szCs w:val="18"/>
+          <w:highlight w:val="white"/>
+        </w:rPr>
+        <w:t>=</w:t>
+      </w:r>
+      <w:r>
+        <w:rPr>
+          <w:rFonts w:ascii="Courier New" w:hAnsi="Courier New" w:cs="Courier New"/>
+          <w:color w:val="A31515"/>
+          <w:sz w:val="18"/>
+          <w:szCs w:val="18"/>
+          <w:highlight w:val="white"/>
+        </w:rPr>
+        <w:t xml:space="preserve"> </w:t>
+      </w:r>
+      <w:r>
+        <w:rPr>
+          <w:rFonts w:ascii="Courier New" w:hAnsi="Courier New" w:cs="Courier New"/>
+          <w:color w:val="000000"/>
+          <w:sz w:val="18"/>
+          <w:szCs w:val="18"/>
+          <w:highlight w:val="white"/>
+        </w:rPr>
+        <w:t>~(0x01&lt;&lt;</w:t>
+      </w:r>
+      <w:r>
+        <w:rPr>
+          <w:rFonts w:ascii="Courier New" w:hAnsi="Courier New" w:cs="Courier New"/>
+          <w:color w:val="A000A0"/>
+          <w:sz w:val="18"/>
+          <w:szCs w:val="18"/>
+          <w:highlight w:val="white"/>
+        </w:rPr>
+        <w:t>PORTB3</w:t>
+      </w:r>
+      <w:r>
+        <w:rPr>
+          <w:rFonts w:ascii="Courier New" w:hAnsi="Courier New" w:cs="Courier New"/>
+          <w:color w:val="000000"/>
+          <w:sz w:val="18"/>
+          <w:szCs w:val="18"/>
+          <w:highlight w:val="white"/>
+        </w:rPr>
+        <w:t>);</w:t>
+      </w:r>
+      <w:r>
+        <w:rPr>
+          <w:rFonts w:ascii="Courier New" w:hAnsi="Courier New" w:cs="Courier New"/>
+          <w:color w:val="A31515"/>
+          <w:sz w:val="18"/>
+          <w:szCs w:val="18"/>
+          <w:highlight w:val="white"/>
+        </w:rPr>
+        <w:tab/>
+      </w:r>
+      <w:r>
+        <w:rPr>
+          <w:rFonts w:ascii="Courier New" w:hAnsi="Courier New" w:cs="Courier New"/>
+          <w:color w:val="A31515"/>
+          <w:sz w:val="18"/>
+          <w:szCs w:val="18"/>
+          <w:highlight w:val="white"/>
+        </w:rPr>
+        <w:tab/>
+      </w:r>
+      <w:r>
+        <w:rPr>
+          <w:rFonts w:ascii="Courier New" w:hAnsi="Courier New" w:cs="Courier New"/>
+          <w:color w:val="008000"/>
+          <w:sz w:val="18"/>
+          <w:szCs w:val="18"/>
+          <w:highlight w:val="white"/>
+        </w:rPr>
+        <w:t>// Turns PORTB3 low for 45% of the period.</w:t>
+      </w:r>
+    </w:p>
+    <w:p>
+      <w:pPr>
+        <w:autoSpaceDE w:val="0"/>
+        <w:autoSpaceDN w:val="0"/>
+        <w:adjustRightInd w:val="0"/>
+        <w:rPr>
+          <w:rFonts w:ascii="Courier New" w:hAnsi="Courier New" w:cs="Courier New"/>
+          <w:color w:val="000000"/>
+          <w:sz w:val="18"/>
+          <w:szCs w:val="18"/>
+          <w:highlight w:val="white"/>
+        </w:rPr>
+      </w:pPr>
+      <w:r>
+        <w:rPr>
+          <w:rFonts w:ascii="Courier New" w:hAnsi="Courier New" w:cs="Courier New"/>
+          <w:color w:val="A31515"/>
+          <w:sz w:val="18"/>
+          <w:szCs w:val="18"/>
+          <w:highlight w:val="white"/>
+        </w:rPr>
+        <w:tab/>
+      </w:r>
+      <w:r>
+        <w:rPr>
+          <w:rFonts w:ascii="Courier New" w:hAnsi="Courier New" w:cs="Courier New"/>
+          <w:color w:val="A31515"/>
+          <w:sz w:val="18"/>
+          <w:szCs w:val="18"/>
+          <w:highlight w:val="white"/>
+        </w:rPr>
+        <w:tab/>
+      </w:r>
       <w:r>
         <w:rPr>
           <w:rFonts w:ascii="Courier New" w:hAnsi="Courier New" w:cs="Courier New"/>
@@ -7081,9 +7166,9 @@
           <w:szCs w:val="18"/>
           <w:highlight w:val="white"/>
         </w:rPr>
-        <w:t>delay_</w:t>
-      </w:r>
-      <w:proofErr w:type="gramStart"/>
+        <w:t>_</w:t>
+      </w:r>
+      <w:proofErr w:type="spellStart"/>
       <w:r>
         <w:rPr>
           <w:rFonts w:ascii="Courier New" w:hAnsi="Courier New" w:cs="Courier New"/>
@@ -7094,7 +7179,7 @@
           <w:szCs w:val="18"/>
           <w:highlight w:val="white"/>
         </w:rPr>
-        <w:t>ms</w:t>
+        <w:t>delay_ms</w:t>
       </w:r>
       <w:proofErr w:type="spellEnd"/>
       <w:r>
@@ -7105,246 +7190,7 @@
           <w:szCs w:val="18"/>
           <w:highlight w:val="white"/>
         </w:rPr>
-        <w:t>(</w:t>
-      </w:r>
-      <w:proofErr w:type="gramEnd"/>
-      <w:r>
-        <w:rPr>
-          <w:rFonts w:ascii="Courier New" w:hAnsi="Courier New" w:cs="Courier New"/>
-          <w:color w:val="000000"/>
-          <w:sz w:val="18"/>
-          <w:szCs w:val="18"/>
-          <w:highlight w:val="white"/>
-        </w:rPr>
-        <w:t>412.5);</w:t>
-      </w:r>
-    </w:p>
-    <w:p>
-      <w:pPr>
-        <w:autoSpaceDE w:val="0"/>
-        <w:autoSpaceDN w:val="0"/>
-        <w:adjustRightInd w:val="0"/>
-        <w:rPr>
-          <w:rFonts w:ascii="Courier New" w:hAnsi="Courier New" w:cs="Courier New"/>
-          <w:color w:val="000000"/>
-          <w:sz w:val="18"/>
-          <w:szCs w:val="18"/>
-          <w:highlight w:val="white"/>
-        </w:rPr>
-      </w:pPr>
-      <w:r>
-        <w:rPr>
-          <w:rFonts w:ascii="Courier New" w:hAnsi="Courier New" w:cs="Courier New"/>
-          <w:color w:val="A31515"/>
-          <w:sz w:val="18"/>
-          <w:szCs w:val="18"/>
-          <w:highlight w:val="white"/>
-        </w:rPr>
-        <w:tab/>
-      </w:r>
-      <w:r>
-        <w:rPr>
-          <w:rFonts w:ascii="Courier New" w:hAnsi="Courier New" w:cs="Courier New"/>
-          <w:color w:val="A31515"/>
-          <w:sz w:val="18"/>
-          <w:szCs w:val="18"/>
-          <w:highlight w:val="white"/>
-        </w:rPr>
-        <w:tab/>
-      </w:r>
-      <w:r>
-        <w:rPr>
-          <w:rFonts w:ascii="Courier New" w:hAnsi="Courier New" w:cs="Courier New"/>
-          <w:color w:val="A000A0"/>
-          <w:sz w:val="18"/>
-          <w:szCs w:val="18"/>
-          <w:highlight w:val="white"/>
-        </w:rPr>
-        <w:t>PORTB</w:t>
-      </w:r>
-      <w:r>
-        <w:rPr>
-          <w:rFonts w:ascii="Courier New" w:hAnsi="Courier New" w:cs="Courier New"/>
-          <w:color w:val="A31515"/>
-          <w:sz w:val="18"/>
-          <w:szCs w:val="18"/>
-          <w:highlight w:val="white"/>
-        </w:rPr>
-        <w:t xml:space="preserve"> </w:t>
-      </w:r>
-      <w:r>
-        <w:rPr>
-          <w:rFonts w:ascii="Courier New" w:hAnsi="Courier New" w:cs="Courier New"/>
-          <w:color w:val="000000"/>
-          <w:sz w:val="18"/>
-          <w:szCs w:val="18"/>
-          <w:highlight w:val="white"/>
-        </w:rPr>
-        <w:t>=</w:t>
-      </w:r>
-      <w:r>
-        <w:rPr>
-          <w:rFonts w:ascii="Courier New" w:hAnsi="Courier New" w:cs="Courier New"/>
-          <w:color w:val="A31515"/>
-          <w:sz w:val="18"/>
-          <w:szCs w:val="18"/>
-          <w:highlight w:val="white"/>
-        </w:rPr>
-        <w:t xml:space="preserve"> </w:t>
-      </w:r>
-      <w:r>
-        <w:rPr>
-          <w:rFonts w:ascii="Courier New" w:hAnsi="Courier New" w:cs="Courier New"/>
-          <w:color w:val="000000"/>
-          <w:sz w:val="18"/>
-          <w:szCs w:val="18"/>
-          <w:highlight w:val="white"/>
-        </w:rPr>
-        <w:t>~(0x01&lt;&lt;</w:t>
-      </w:r>
-      <w:r>
-        <w:rPr>
-          <w:rFonts w:ascii="Courier New" w:hAnsi="Courier New" w:cs="Courier New"/>
-          <w:color w:val="A000A0"/>
-          <w:sz w:val="18"/>
-          <w:szCs w:val="18"/>
-          <w:highlight w:val="white"/>
-        </w:rPr>
-        <w:t>PORTB3</w:t>
-      </w:r>
-      <w:r>
-        <w:rPr>
-          <w:rFonts w:ascii="Courier New" w:hAnsi="Courier New" w:cs="Courier New"/>
-          <w:color w:val="000000"/>
-          <w:sz w:val="18"/>
-          <w:szCs w:val="18"/>
-          <w:highlight w:val="white"/>
-        </w:rPr>
-        <w:t>);</w:t>
-      </w:r>
-      <w:r>
-        <w:rPr>
-          <w:rFonts w:ascii="Courier New" w:hAnsi="Courier New" w:cs="Courier New"/>
-          <w:color w:val="A31515"/>
-          <w:sz w:val="18"/>
-          <w:szCs w:val="18"/>
-          <w:highlight w:val="white"/>
-        </w:rPr>
-        <w:tab/>
-      </w:r>
-      <w:r>
-        <w:rPr>
-          <w:rFonts w:ascii="Courier New" w:hAnsi="Courier New" w:cs="Courier New"/>
-          <w:color w:val="A31515"/>
-          <w:sz w:val="18"/>
-          <w:szCs w:val="18"/>
-          <w:highlight w:val="white"/>
-        </w:rPr>
-        <w:tab/>
-      </w:r>
-      <w:r>
-        <w:rPr>
-          <w:rFonts w:ascii="Courier New" w:hAnsi="Courier New" w:cs="Courier New"/>
-          <w:color w:val="008000"/>
-          <w:sz w:val="18"/>
-          <w:szCs w:val="18"/>
-          <w:highlight w:val="white"/>
-        </w:rPr>
-        <w:t>// Turns PORTB3 low for 45% of the period.</w:t>
-      </w:r>
-    </w:p>
-    <w:p>
-      <w:pPr>
-        <w:autoSpaceDE w:val="0"/>
-        <w:autoSpaceDN w:val="0"/>
-        <w:adjustRightInd w:val="0"/>
-        <w:rPr>
-          <w:rFonts w:ascii="Courier New" w:hAnsi="Courier New" w:cs="Courier New"/>
-          <w:color w:val="000000"/>
-          <w:sz w:val="18"/>
-          <w:szCs w:val="18"/>
-          <w:highlight w:val="white"/>
-        </w:rPr>
-      </w:pPr>
-      <w:r>
-        <w:rPr>
-          <w:rFonts w:ascii="Courier New" w:hAnsi="Courier New" w:cs="Courier New"/>
-          <w:color w:val="A31515"/>
-          <w:sz w:val="18"/>
-          <w:szCs w:val="18"/>
-          <w:highlight w:val="white"/>
-        </w:rPr>
-        <w:tab/>
-      </w:r>
-      <w:r>
-        <w:rPr>
-          <w:rFonts w:ascii="Courier New" w:hAnsi="Courier New" w:cs="Courier New"/>
-          <w:color w:val="A31515"/>
-          <w:sz w:val="18"/>
-          <w:szCs w:val="18"/>
-          <w:highlight w:val="white"/>
-        </w:rPr>
-        <w:tab/>
-      </w:r>
-      <w:r>
-        <w:rPr>
-          <w:rFonts w:ascii="Courier New" w:hAnsi="Courier New" w:cs="Courier New"/>
-          <w:i/>
-          <w:iCs/>
-          <w:color w:val="880000"/>
-          <w:sz w:val="18"/>
-          <w:szCs w:val="18"/>
-          <w:highlight w:val="white"/>
-        </w:rPr>
-        <w:t>_</w:t>
-      </w:r>
-      <w:proofErr w:type="spellStart"/>
-      <w:r>
-        <w:rPr>
-          <w:rFonts w:ascii="Courier New" w:hAnsi="Courier New" w:cs="Courier New"/>
-          <w:i/>
-          <w:iCs/>
-          <w:color w:val="880000"/>
-          <w:sz w:val="18"/>
-          <w:szCs w:val="18"/>
-          <w:highlight w:val="white"/>
-        </w:rPr>
-        <w:t>delay_</w:t>
-      </w:r>
-      <w:proofErr w:type="gramStart"/>
-      <w:r>
-        <w:rPr>
-          <w:rFonts w:ascii="Courier New" w:hAnsi="Courier New" w:cs="Courier New"/>
-          <w:i/>
-          <w:iCs/>
-          <w:color w:val="880000"/>
-          <w:sz w:val="18"/>
-          <w:szCs w:val="18"/>
-          <w:highlight w:val="white"/>
-        </w:rPr>
-        <w:t>ms</w:t>
-      </w:r>
-      <w:proofErr w:type="spellEnd"/>
-      <w:r>
-        <w:rPr>
-          <w:rFonts w:ascii="Courier New" w:hAnsi="Courier New" w:cs="Courier New"/>
-          <w:color w:val="000000"/>
-          <w:sz w:val="18"/>
-          <w:szCs w:val="18"/>
-          <w:highlight w:val="white"/>
-        </w:rPr>
-        <w:t>(</w:t>
-      </w:r>
-      <w:proofErr w:type="gramEnd"/>
-      <w:r>
-        <w:rPr>
-          <w:rFonts w:ascii="Courier New" w:hAnsi="Courier New" w:cs="Courier New"/>
-          <w:color w:val="000000"/>
-          <w:sz w:val="18"/>
-          <w:szCs w:val="18"/>
-          <w:highlight w:val="white"/>
-        </w:rPr>
-        <w:t>337.5);</w:t>
+        <w:t>(337.5);</w:t>
       </w:r>
     </w:p>
     <w:p>
@@ -7450,7 +7296,6 @@
           <w:highlight w:val="white"/>
         </w:rPr>
       </w:pPr>
-      <w:proofErr w:type="gramStart"/>
       <w:r>
         <w:rPr>
           <w:rFonts w:ascii="Courier New" w:hAnsi="Courier New" w:cs="Courier New"/>
@@ -7461,7 +7306,6 @@
         </w:rPr>
         <w:t>.EQU</w:t>
       </w:r>
-      <w:proofErr w:type="gramEnd"/>
       <w:r>
         <w:rPr>
           <w:rFonts w:ascii="Courier New" w:hAnsi="Courier New" w:cs="Courier New"/>
@@ -7486,7 +7330,6 @@
           <w:highlight w:val="white"/>
         </w:rPr>
       </w:pPr>
-      <w:proofErr w:type="gramStart"/>
       <w:r>
         <w:rPr>
           <w:rFonts w:ascii="Courier New" w:hAnsi="Courier New" w:cs="Courier New"/>
@@ -7497,7 +7340,6 @@
         </w:rPr>
         <w:t>.EQU</w:t>
       </w:r>
-      <w:proofErr w:type="gramEnd"/>
       <w:r>
         <w:rPr>
           <w:rFonts w:ascii="Courier New" w:hAnsi="Courier New" w:cs="Courier New"/>
@@ -7522,7 +7364,6 @@
           <w:highlight w:val="white"/>
         </w:rPr>
       </w:pPr>
-      <w:proofErr w:type="gramStart"/>
       <w:r>
         <w:rPr>
           <w:rFonts w:ascii="Courier New" w:hAnsi="Courier New" w:cs="Courier New"/>
@@ -7533,7 +7374,6 @@
         </w:rPr>
         <w:t>.EQU</w:t>
       </w:r>
-      <w:proofErr w:type="gramEnd"/>
       <w:r>
         <w:rPr>
           <w:rFonts w:ascii="Courier New" w:hAnsi="Courier New" w:cs="Courier New"/>
@@ -9658,29 +9498,7 @@
           <w:szCs w:val="18"/>
           <w:highlight w:val="white"/>
         </w:rPr>
-        <w:t xml:space="preserve">; </w:t>
-      </w:r>
-      <w:proofErr w:type="gramStart"/>
-      <w:r>
-        <w:rPr>
-          <w:rFonts w:ascii="Courier New" w:hAnsi="Courier New" w:cs="Courier New"/>
-          <w:color w:val="008000"/>
-          <w:sz w:val="18"/>
-          <w:szCs w:val="18"/>
-          <w:highlight w:val="white"/>
-        </w:rPr>
-        <w:t>so</w:t>
-      </w:r>
-      <w:proofErr w:type="gramEnd"/>
-      <w:r>
-        <w:rPr>
-          <w:rFonts w:ascii="Courier New" w:hAnsi="Courier New" w:cs="Courier New"/>
-          <w:color w:val="008000"/>
-          <w:sz w:val="18"/>
-          <w:szCs w:val="18"/>
-          <w:highlight w:val="white"/>
-        </w:rPr>
-        <w:t xml:space="preserve"> values aren't </w:t>
+        <w:t xml:space="preserve">; so values aren't </w:t>
       </w:r>
       <w:proofErr w:type="spellStart"/>
       <w:r>
@@ -12851,6 +12669,9 @@
         </w:rPr>
       </w:pPr>
       <w:r>
+        <w:rPr>
+          <w:noProof/>
+        </w:rPr>
         <w:lastRenderedPageBreak/>
         <w:drawing>
           <wp:anchor distT="0" distB="0" distL="114300" distR="114300" simplePos="0" relativeHeight="251668992" behindDoc="1" locked="0" layoutInCell="1" allowOverlap="1" wp14:anchorId="38BE4063" wp14:editId="7F34A405">
@@ -12980,27 +12801,14 @@
                             <w:r>
                               <w:t xml:space="preserve">Figure </w:t>
                             </w:r>
-                            <w:r>
-                              <w:fldChar w:fldCharType="begin"/>
-                            </w:r>
-                            <w:r>
-                              <w:instrText xml:space="preserve"> SEQ Figure \* ARABIC </w:instrText>
-                            </w:r>
-                            <w:r>
-                              <w:fldChar w:fldCharType="separate"/>
-                            </w:r>
-                            <w:r>
-                              <w:rPr>
-                                <w:noProof/>
-                              </w:rPr>
-                              <w:t>3</w:t>
-                            </w:r>
-                            <w:r>
-                              <w:rPr>
-                                <w:noProof/>
-                              </w:rPr>
-                              <w:fldChar w:fldCharType="end"/>
-                            </w:r>
+                            <w:fldSimple w:instr=" SEQ Figure \* ARABIC ">
+                              <w:r>
+                                <w:rPr>
+                                  <w:noProof/>
+                                </w:rPr>
+                                <w:t>3</w:t>
+                              </w:r>
+                            </w:fldSimple>
                             <w:r>
                               <w:t>: Schematic for task 2.</w:t>
                             </w:r>
@@ -13034,27 +12842,14 @@
                       <w:r>
                         <w:t xml:space="preserve">Figure </w:t>
                       </w:r>
-                      <w:r>
-                        <w:fldChar w:fldCharType="begin"/>
-                      </w:r>
-                      <w:r>
-                        <w:instrText xml:space="preserve"> SEQ Figure \* ARABIC </w:instrText>
-                      </w:r>
-                      <w:r>
-                        <w:fldChar w:fldCharType="separate"/>
-                      </w:r>
-                      <w:r>
-                        <w:rPr>
-                          <w:noProof/>
-                        </w:rPr>
-                        <w:t>3</w:t>
-                      </w:r>
-                      <w:r>
-                        <w:rPr>
-                          <w:noProof/>
-                        </w:rPr>
-                        <w:fldChar w:fldCharType="end"/>
-                      </w:r>
+                      <w:fldSimple w:instr=" SEQ Figure \* ARABIC ">
+                        <w:r>
+                          <w:rPr>
+                            <w:noProof/>
+                          </w:rPr>
+                          <w:t>3</w:t>
+                        </w:r>
+                      </w:fldSimple>
                       <w:r>
                         <w:t>: Schematic for task 2.</w:t>
                       </w:r>
@@ -13182,27 +12977,14 @@
                             <w:r>
                               <w:t xml:space="preserve">Figure </w:t>
                             </w:r>
-                            <w:r>
-                              <w:fldChar w:fldCharType="begin"/>
-                            </w:r>
-                            <w:r>
-                              <w:instrText xml:space="preserve"> SEQ Figure \* ARABIC </w:instrText>
-                            </w:r>
-                            <w:r>
-                              <w:fldChar w:fldCharType="separate"/>
-                            </w:r>
-                            <w:r>
-                              <w:rPr>
-                                <w:noProof/>
-                              </w:rPr>
-                              <w:t>4</w:t>
-                            </w:r>
-                            <w:r>
-                              <w:rPr>
-                                <w:noProof/>
-                              </w:rPr>
-                              <w:fldChar w:fldCharType="end"/>
-                            </w:r>
+                            <w:fldSimple w:instr=" SEQ Figure \* ARABIC ">
+                              <w:r>
+                                <w:rPr>
+                                  <w:noProof/>
+                                </w:rPr>
+                                <w:t>4</w:t>
+                              </w:r>
+                            </w:fldSimple>
                             <w:r>
                               <w:t>: Atmel display of period.</w:t>
                             </w:r>
@@ -13236,27 +13018,14 @@
                       <w:r>
                         <w:t xml:space="preserve">Figure </w:t>
                       </w:r>
-                      <w:r>
-                        <w:fldChar w:fldCharType="begin"/>
-                      </w:r>
-                      <w:r>
-                        <w:instrText xml:space="preserve"> SEQ Figure \* ARABIC </w:instrText>
-                      </w:r>
-                      <w:r>
-                        <w:fldChar w:fldCharType="separate"/>
-                      </w:r>
-                      <w:r>
-                        <w:rPr>
-                          <w:noProof/>
-                        </w:rPr>
-                        <w:t>4</w:t>
-                      </w:r>
-                      <w:r>
-                        <w:rPr>
-                          <w:noProof/>
-                        </w:rPr>
-                        <w:fldChar w:fldCharType="end"/>
-                      </w:r>
+                      <w:fldSimple w:instr=" SEQ Figure \* ARABIC ">
+                        <w:r>
+                          <w:rPr>
+                            <w:noProof/>
+                          </w:rPr>
+                          <w:t>4</w:t>
+                        </w:r>
+                      </w:fldSimple>
                       <w:r>
                         <w:t>: Atmel display of period.</w:t>
                       </w:r>
@@ -13578,27 +13347,14 @@
                             <w:r>
                               <w:t xml:space="preserve">Figure </w:t>
                             </w:r>
-                            <w:r>
-                              <w:fldChar w:fldCharType="begin"/>
-                            </w:r>
-                            <w:r>
-                              <w:instrText xml:space="preserve"> SEQ Figure \* ARABIC </w:instrText>
-                            </w:r>
-                            <w:r>
-                              <w:fldChar w:fldCharType="separate"/>
-                            </w:r>
-                            <w:r>
-                              <w:rPr>
-                                <w:noProof/>
-                              </w:rPr>
-                              <w:t>5</w:t>
-                            </w:r>
-                            <w:r>
-                              <w:rPr>
-                                <w:noProof/>
-                              </w:rPr>
-                              <w:fldChar w:fldCharType="end"/>
-                            </w:r>
+                            <w:fldSimple w:instr=" SEQ Figure \* ARABIC ">
+                              <w:r>
+                                <w:rPr>
+                                  <w:noProof/>
+                                </w:rPr>
+                                <w:t>5</w:t>
+                              </w:r>
+                            </w:fldSimple>
                             <w:r>
                               <w:t>: Atmel display of high time of wave.</w:t>
                             </w:r>
@@ -13632,27 +13388,14 @@
                       <w:r>
                         <w:t xml:space="preserve">Figure </w:t>
                       </w:r>
-                      <w:r>
-                        <w:fldChar w:fldCharType="begin"/>
-                      </w:r>
-                      <w:r>
-                        <w:instrText xml:space="preserve"> SEQ Figure \* ARABIC </w:instrText>
-                      </w:r>
-                      <w:r>
-                        <w:fldChar w:fldCharType="separate"/>
-                      </w:r>
-                      <w:r>
-                        <w:rPr>
-                          <w:noProof/>
-                        </w:rPr>
-                        <w:t>5</w:t>
-                      </w:r>
-                      <w:r>
-                        <w:rPr>
-                          <w:noProof/>
-                        </w:rPr>
-                        <w:fldChar w:fldCharType="end"/>
-                      </w:r>
+                      <w:fldSimple w:instr=" SEQ Figure \* ARABIC ">
+                        <w:r>
+                          <w:rPr>
+                            <w:noProof/>
+                          </w:rPr>
+                          <w:t>5</w:t>
+                        </w:r>
+                      </w:fldSimple>
                       <w:r>
                         <w:t>: Atmel display of high time of wave.</w:t>
                       </w:r>
@@ -13878,27 +13621,14 @@
                             <w:r>
                               <w:t xml:space="preserve">Figure </w:t>
                             </w:r>
-                            <w:r>
-                              <w:fldChar w:fldCharType="begin"/>
-                            </w:r>
-                            <w:r>
-                              <w:instrText xml:space="preserve"> SEQ Figure \* ARABIC </w:instrText>
-                            </w:r>
-                            <w:r>
-                              <w:fldChar w:fldCharType="separate"/>
-                            </w:r>
-                            <w:r>
-                              <w:rPr>
-                                <w:noProof/>
-                              </w:rPr>
-                              <w:t>6</w:t>
-                            </w:r>
-                            <w:r>
-                              <w:rPr>
-                                <w:noProof/>
-                              </w:rPr>
-                              <w:fldChar w:fldCharType="end"/>
-                            </w:r>
+                            <w:fldSimple w:instr=" SEQ Figure \* ARABIC ">
+                              <w:r>
+                                <w:rPr>
+                                  <w:noProof/>
+                                </w:rPr>
+                                <w:t>6</w:t>
+                              </w:r>
+                            </w:fldSimple>
                             <w:r>
                               <w:t>: Atmel display of low time of wave.</w:t>
                             </w:r>
@@ -13932,27 +13662,14 @@
                       <w:r>
                         <w:t xml:space="preserve">Figure </w:t>
                       </w:r>
-                      <w:r>
-                        <w:fldChar w:fldCharType="begin"/>
-                      </w:r>
-                      <w:r>
-                        <w:instrText xml:space="preserve"> SEQ Figure \* ARABIC </w:instrText>
-                      </w:r>
-                      <w:r>
-                        <w:fldChar w:fldCharType="separate"/>
-                      </w:r>
-                      <w:r>
-                        <w:rPr>
-                          <w:noProof/>
-                        </w:rPr>
-                        <w:t>6</w:t>
-                      </w:r>
-                      <w:r>
-                        <w:rPr>
-                          <w:noProof/>
-                        </w:rPr>
-                        <w:fldChar w:fldCharType="end"/>
-                      </w:r>
+                      <w:fldSimple w:instr=" SEQ Figure \* ARABIC ">
+                        <w:r>
+                          <w:rPr>
+                            <w:noProof/>
+                          </w:rPr>
+                          <w:t>6</w:t>
+                        </w:r>
+                      </w:fldSimple>
                       <w:r>
                         <w:t>: Atmel display of low time of wave.</w:t>
                       </w:r>
@@ -14168,27 +13885,14 @@
                             <w:r>
                               <w:t xml:space="preserve">Figure </w:t>
                             </w:r>
-                            <w:r>
-                              <w:fldChar w:fldCharType="begin"/>
-                            </w:r>
-                            <w:r>
-                              <w:instrText xml:space="preserve"> SEQ Figure \* ARABIC </w:instrText>
-                            </w:r>
-                            <w:r>
-                              <w:fldChar w:fldCharType="separate"/>
-                            </w:r>
-                            <w:r>
-                              <w:rPr>
-                                <w:noProof/>
-                              </w:rPr>
-                              <w:t>7</w:t>
-                            </w:r>
-                            <w:r>
-                              <w:rPr>
-                                <w:noProof/>
-                              </w:rPr>
-                              <w:fldChar w:fldCharType="end"/>
-                            </w:r>
+                            <w:fldSimple w:instr=" SEQ Figure \* ARABIC ">
+                              <w:r>
+                                <w:rPr>
+                                  <w:noProof/>
+                                </w:rPr>
+                                <w:t>7</w:t>
+                              </w:r>
+                            </w:fldSimple>
                             <w:r>
                               <w:t>: Period (Assembly).</w:t>
                             </w:r>
@@ -14222,27 +13926,14 @@
                       <w:r>
                         <w:t xml:space="preserve">Figure </w:t>
                       </w:r>
-                      <w:r>
-                        <w:fldChar w:fldCharType="begin"/>
-                      </w:r>
-                      <w:r>
-                        <w:instrText xml:space="preserve"> SEQ Figure \* ARABIC </w:instrText>
-                      </w:r>
-                      <w:r>
-                        <w:fldChar w:fldCharType="separate"/>
-                      </w:r>
-                      <w:r>
-                        <w:rPr>
-                          <w:noProof/>
-                        </w:rPr>
-                        <w:t>7</w:t>
-                      </w:r>
-                      <w:r>
-                        <w:rPr>
-                          <w:noProof/>
-                        </w:rPr>
-                        <w:fldChar w:fldCharType="end"/>
-                      </w:r>
+                      <w:fldSimple w:instr=" SEQ Figure \* ARABIC ">
+                        <w:r>
+                          <w:rPr>
+                            <w:noProof/>
+                          </w:rPr>
+                          <w:t>7</w:t>
+                        </w:r>
+                      </w:fldSimple>
                       <w:r>
                         <w:t>: Period (Assembly).</w:t>
                       </w:r>
@@ -14422,27 +14113,14 @@
                             <w:r>
                               <w:t xml:space="preserve">Figure </w:t>
                             </w:r>
-                            <w:r>
-                              <w:fldChar w:fldCharType="begin"/>
-                            </w:r>
-                            <w:r>
-                              <w:instrText xml:space="preserve"> SEQ Figure \* ARABIC </w:instrText>
-                            </w:r>
-                            <w:r>
-                              <w:fldChar w:fldCharType="separate"/>
-                            </w:r>
-                            <w:r>
-                              <w:rPr>
-                                <w:noProof/>
-                              </w:rPr>
-                              <w:t>8</w:t>
-                            </w:r>
-                            <w:r>
-                              <w:rPr>
-                                <w:noProof/>
-                              </w:rPr>
-                              <w:fldChar w:fldCharType="end"/>
-                            </w:r>
+                            <w:fldSimple w:instr=" SEQ Figure \* ARABIC ">
+                              <w:r>
+                                <w:rPr>
+                                  <w:noProof/>
+                                </w:rPr>
+                                <w:t>8</w:t>
+                              </w:r>
+                            </w:fldSimple>
                             <w:r>
                               <w:t>: Low time (Assembly).</w:t>
                             </w:r>
@@ -14476,27 +14154,14 @@
                       <w:r>
                         <w:t xml:space="preserve">Figure </w:t>
                       </w:r>
-                      <w:r>
-                        <w:fldChar w:fldCharType="begin"/>
-                      </w:r>
-                      <w:r>
-                        <w:instrText xml:space="preserve"> SEQ Figure \* ARABIC </w:instrText>
-                      </w:r>
-                      <w:r>
-                        <w:fldChar w:fldCharType="separate"/>
-                      </w:r>
-                      <w:r>
-                        <w:rPr>
-                          <w:noProof/>
-                        </w:rPr>
-                        <w:t>8</w:t>
-                      </w:r>
-                      <w:r>
-                        <w:rPr>
-                          <w:noProof/>
-                        </w:rPr>
-                        <w:fldChar w:fldCharType="end"/>
-                      </w:r>
+                      <w:fldSimple w:instr=" SEQ Figure \* ARABIC ">
+                        <w:r>
+                          <w:rPr>
+                            <w:noProof/>
+                          </w:rPr>
+                          <w:t>8</w:t>
+                        </w:r>
+                      </w:fldSimple>
                       <w:r>
                         <w:t>: Low time (Assembly).</w:t>
                       </w:r>
@@ -14642,27 +14307,14 @@
                             <w:r>
                               <w:t xml:space="preserve">Figure </w:t>
                             </w:r>
-                            <w:r>
-                              <w:fldChar w:fldCharType="begin"/>
-                            </w:r>
-                            <w:r>
-                              <w:instrText xml:space="preserve"> SEQ Figure \* ARABIC </w:instrText>
-                            </w:r>
-                            <w:r>
-                              <w:fldChar w:fldCharType="separate"/>
-                            </w:r>
-                            <w:r>
-                              <w:rPr>
-                                <w:noProof/>
-                              </w:rPr>
-                              <w:t>9</w:t>
-                            </w:r>
-                            <w:r>
-                              <w:rPr>
-                                <w:noProof/>
-                              </w:rPr>
-                              <w:fldChar w:fldCharType="end"/>
-                            </w:r>
+                            <w:fldSimple w:instr=" SEQ Figure \* ARABIC ">
+                              <w:r>
+                                <w:rPr>
+                                  <w:noProof/>
+                                </w:rPr>
+                                <w:t>9</w:t>
+                              </w:r>
+                            </w:fldSimple>
                             <w:r>
                               <w:t>: High time (Assembly).</w:t>
                             </w:r>
@@ -14696,27 +14348,14 @@
                       <w:r>
                         <w:t xml:space="preserve">Figure </w:t>
                       </w:r>
-                      <w:r>
-                        <w:fldChar w:fldCharType="begin"/>
-                      </w:r>
-                      <w:r>
-                        <w:instrText xml:space="preserve"> SEQ Figure \* ARABIC </w:instrText>
-                      </w:r>
-                      <w:r>
-                        <w:fldChar w:fldCharType="separate"/>
-                      </w:r>
-                      <w:r>
-                        <w:rPr>
-                          <w:noProof/>
-                        </w:rPr>
-                        <w:t>9</w:t>
-                      </w:r>
-                      <w:r>
-                        <w:rPr>
-                          <w:noProof/>
-                        </w:rPr>
-                        <w:fldChar w:fldCharType="end"/>
-                      </w:r>
+                      <w:fldSimple w:instr=" SEQ Figure \* ARABIC ">
+                        <w:r>
+                          <w:rPr>
+                            <w:noProof/>
+                          </w:rPr>
+                          <w:t>9</w:t>
+                        </w:r>
+                      </w:fldSimple>
                       <w:r>
                         <w:t>: High time (Assembly).</w:t>
                       </w:r>
@@ -14872,27 +14511,14 @@
                             <w:r>
                               <w:t xml:space="preserve">Figure </w:t>
                             </w:r>
-                            <w:r>
-                              <w:fldChar w:fldCharType="begin"/>
-                            </w:r>
-                            <w:r>
-                              <w:instrText xml:space="preserve"> SEQ Figure \* ARABIC </w:instrText>
-                            </w:r>
-                            <w:r>
-                              <w:fldChar w:fldCharType="separate"/>
-                            </w:r>
-                            <w:r>
-                              <w:rPr>
-                                <w:noProof/>
-                              </w:rPr>
-                              <w:t>10</w:t>
-                            </w:r>
-                            <w:r>
-                              <w:rPr>
-                                <w:noProof/>
-                              </w:rPr>
-                              <w:fldChar w:fldCharType="end"/>
-                            </w:r>
+                            <w:fldSimple w:instr=" SEQ Figure \* ARABIC ">
+                              <w:r>
+                                <w:rPr>
+                                  <w:noProof/>
+                                </w:rPr>
+                                <w:t>10</w:t>
+                              </w:r>
+                            </w:fldSimple>
                             <w:r>
                               <w:t>: Low time (C).</w:t>
                             </w:r>
@@ -14926,27 +14552,14 @@
                       <w:r>
                         <w:t xml:space="preserve">Figure </w:t>
                       </w:r>
-                      <w:r>
-                        <w:fldChar w:fldCharType="begin"/>
-                      </w:r>
-                      <w:r>
-                        <w:instrText xml:space="preserve"> SEQ Figure \* ARABIC </w:instrText>
-                      </w:r>
-                      <w:r>
-                        <w:fldChar w:fldCharType="separate"/>
-                      </w:r>
-                      <w:r>
-                        <w:rPr>
-                          <w:noProof/>
-                        </w:rPr>
-                        <w:t>10</w:t>
-                      </w:r>
-                      <w:r>
-                        <w:rPr>
-                          <w:noProof/>
-                        </w:rPr>
-                        <w:fldChar w:fldCharType="end"/>
-                      </w:r>
+                      <w:fldSimple w:instr=" SEQ Figure \* ARABIC ">
+                        <w:r>
+                          <w:rPr>
+                            <w:noProof/>
+                          </w:rPr>
+                          <w:t>10</w:t>
+                        </w:r>
+                      </w:fldSimple>
                       <w:r>
                         <w:t>: Low time (C).</w:t>
                       </w:r>
@@ -15092,27 +14705,14 @@
                             <w:r>
                               <w:t xml:space="preserve">Figure </w:t>
                             </w:r>
-                            <w:r>
-                              <w:fldChar w:fldCharType="begin"/>
-                            </w:r>
-                            <w:r>
-                              <w:instrText xml:space="preserve"> SEQ Figure \* ARABIC </w:instrText>
-                            </w:r>
-                            <w:r>
-                              <w:fldChar w:fldCharType="separate"/>
-                            </w:r>
-                            <w:r>
-                              <w:rPr>
-                                <w:noProof/>
-                              </w:rPr>
-                              <w:t>11</w:t>
-                            </w:r>
-                            <w:r>
-                              <w:rPr>
-                                <w:noProof/>
-                              </w:rPr>
-                              <w:fldChar w:fldCharType="end"/>
-                            </w:r>
+                            <w:fldSimple w:instr=" SEQ Figure \* ARABIC ">
+                              <w:r>
+                                <w:rPr>
+                                  <w:noProof/>
+                                </w:rPr>
+                                <w:t>11</w:t>
+                              </w:r>
+                            </w:fldSimple>
                             <w:r>
                               <w:t>: High time (C).</w:t>
                             </w:r>
@@ -15146,27 +14746,14 @@
                       <w:r>
                         <w:t xml:space="preserve">Figure </w:t>
                       </w:r>
-                      <w:r>
-                        <w:fldChar w:fldCharType="begin"/>
-                      </w:r>
-                      <w:r>
-                        <w:instrText xml:space="preserve"> SEQ Figure \* ARABIC </w:instrText>
-                      </w:r>
-                      <w:r>
-                        <w:fldChar w:fldCharType="separate"/>
-                      </w:r>
-                      <w:r>
-                        <w:rPr>
-                          <w:noProof/>
-                        </w:rPr>
-                        <w:t>11</w:t>
-                      </w:r>
-                      <w:r>
-                        <w:rPr>
-                          <w:noProof/>
-                        </w:rPr>
-                        <w:fldChar w:fldCharType="end"/>
-                      </w:r>
+                      <w:fldSimple w:instr=" SEQ Figure \* ARABIC ">
+                        <w:r>
+                          <w:rPr>
+                            <w:noProof/>
+                          </w:rPr>
+                          <w:t>11</w:t>
+                        </w:r>
+                      </w:fldSimple>
                       <w:r>
                         <w:t>: High time (C).</w:t>
                       </w:r>
@@ -15312,27 +14899,14 @@
                             <w:r>
                               <w:t xml:space="preserve">Figure </w:t>
                             </w:r>
-                            <w:r>
-                              <w:fldChar w:fldCharType="begin"/>
-                            </w:r>
-                            <w:r>
-                              <w:instrText xml:space="preserve"> SEQ Figure \* ARABIC </w:instrText>
-                            </w:r>
-                            <w:r>
-                              <w:fldChar w:fldCharType="separate"/>
-                            </w:r>
-                            <w:r>
-                              <w:rPr>
-                                <w:noProof/>
-                              </w:rPr>
-                              <w:t>12</w:t>
-                            </w:r>
-                            <w:r>
-                              <w:rPr>
-                                <w:noProof/>
-                              </w:rPr>
-                              <w:fldChar w:fldCharType="end"/>
-                            </w:r>
+                            <w:fldSimple w:instr=" SEQ Figure \* ARABIC ">
+                              <w:r>
+                                <w:rPr>
+                                  <w:noProof/>
+                                </w:rPr>
+                                <w:t>12</w:t>
+                              </w:r>
+                            </w:fldSimple>
                             <w:r>
                               <w:t>: Period (C).</w:t>
                             </w:r>
@@ -15366,27 +14940,14 @@
                       <w:r>
                         <w:t xml:space="preserve">Figure </w:t>
                       </w:r>
-                      <w:r>
-                        <w:fldChar w:fldCharType="begin"/>
-                      </w:r>
-                      <w:r>
-                        <w:instrText xml:space="preserve"> SEQ Figure \* ARABIC </w:instrText>
-                      </w:r>
-                      <w:r>
-                        <w:fldChar w:fldCharType="separate"/>
-                      </w:r>
-                      <w:r>
-                        <w:rPr>
-                          <w:noProof/>
-                        </w:rPr>
-                        <w:t>12</w:t>
-                      </w:r>
-                      <w:r>
-                        <w:rPr>
-                          <w:noProof/>
-                        </w:rPr>
-                        <w:fldChar w:fldCharType="end"/>
-                      </w:r>
+                      <w:fldSimple w:instr=" SEQ Figure \* ARABIC ">
+                        <w:r>
+                          <w:rPr>
+                            <w:noProof/>
+                          </w:rPr>
+                          <w:t>12</w:t>
+                        </w:r>
+                      </w:fldSimple>
                       <w:r>
                         <w:t>: Period (C).</w:t>
                       </w:r>
@@ -15694,27 +15255,14 @@
                             <w:r>
                               <w:t xml:space="preserve">Figure </w:t>
                             </w:r>
-                            <w:r>
-                              <w:fldChar w:fldCharType="begin"/>
-                            </w:r>
-                            <w:r>
-                              <w:instrText xml:space="preserve"> SEQ Figure \* ARABIC </w:instrText>
-                            </w:r>
-                            <w:r>
-                              <w:fldChar w:fldCharType="separate"/>
-                            </w:r>
-                            <w:r>
-                              <w:rPr>
-                                <w:noProof/>
-                              </w:rPr>
-                              <w:t>13</w:t>
-                            </w:r>
-                            <w:r>
-                              <w:rPr>
-                                <w:noProof/>
-                              </w:rPr>
-                              <w:fldChar w:fldCharType="end"/>
-                            </w:r>
+                            <w:fldSimple w:instr=" SEQ Figure \* ARABIC ">
+                              <w:r>
+                                <w:rPr>
+                                  <w:noProof/>
+                                </w:rPr>
+                                <w:t>13</w:t>
+                              </w:r>
+                            </w:fldSimple>
                             <w:r>
                               <w:t>: Task 1 set up.</w:t>
                             </w:r>
@@ -15748,27 +15296,14 @@
                       <w:r>
                         <w:t xml:space="preserve">Figure </w:t>
                       </w:r>
-                      <w:r>
-                        <w:fldChar w:fldCharType="begin"/>
-                      </w:r>
-                      <w:r>
-                        <w:instrText xml:space="preserve"> SEQ Figure \* ARABIC </w:instrText>
-                      </w:r>
-                      <w:r>
-                        <w:fldChar w:fldCharType="separate"/>
-                      </w:r>
-                      <w:r>
-                        <w:rPr>
-                          <w:noProof/>
-                        </w:rPr>
-                        <w:t>13</w:t>
-                      </w:r>
-                      <w:r>
-                        <w:rPr>
-                          <w:noProof/>
-                        </w:rPr>
-                        <w:fldChar w:fldCharType="end"/>
-                      </w:r>
+                      <w:fldSimple w:instr=" SEQ Figure \* ARABIC ">
+                        <w:r>
+                          <w:rPr>
+                            <w:noProof/>
+                          </w:rPr>
+                          <w:t>13</w:t>
+                        </w:r>
+                      </w:fldSimple>
                       <w:r>
                         <w:t>: Task 1 set up.</w:t>
                       </w:r>
@@ -16120,27 +15655,14 @@
                             <w:r>
                               <w:t xml:space="preserve">Figure </w:t>
                             </w:r>
-                            <w:r>
-                              <w:fldChar w:fldCharType="begin"/>
-                            </w:r>
-                            <w:r>
-                              <w:instrText xml:space="preserve"> SEQ Figure \* ARABIC </w:instrText>
-                            </w:r>
-                            <w:r>
-                              <w:fldChar w:fldCharType="separate"/>
-                            </w:r>
-                            <w:r>
-                              <w:rPr>
-                                <w:noProof/>
-                              </w:rPr>
-                              <w:t>14</w:t>
-                            </w:r>
-                            <w:r>
-                              <w:rPr>
-                                <w:noProof/>
-                              </w:rPr>
-                              <w:fldChar w:fldCharType="end"/>
-                            </w:r>
+                            <w:fldSimple w:instr=" SEQ Figure \* ARABIC ">
+                              <w:r>
+                                <w:rPr>
+                                  <w:noProof/>
+                                </w:rPr>
+                                <w:t>14</w:t>
+                              </w:r>
+                            </w:fldSimple>
                             <w:r>
                               <w:t>: Task 2 set up.</w:t>
                             </w:r>
@@ -16174,27 +15696,14 @@
                       <w:r>
                         <w:t xml:space="preserve">Figure </w:t>
                       </w:r>
-                      <w:r>
-                        <w:fldChar w:fldCharType="begin"/>
-                      </w:r>
-                      <w:r>
-                        <w:instrText xml:space="preserve"> SEQ Figure \* ARABIC </w:instrText>
-                      </w:r>
-                      <w:r>
-                        <w:fldChar w:fldCharType="separate"/>
-                      </w:r>
-                      <w:r>
-                        <w:rPr>
-                          <w:noProof/>
-                        </w:rPr>
-                        <w:t>14</w:t>
-                      </w:r>
-                      <w:r>
-                        <w:rPr>
-                          <w:noProof/>
-                        </w:rPr>
-                        <w:fldChar w:fldCharType="end"/>
-                      </w:r>
+                      <w:fldSimple w:instr=" SEQ Figure \* ARABIC ">
+                        <w:r>
+                          <w:rPr>
+                            <w:noProof/>
+                          </w:rPr>
+                          <w:t>14</w:t>
+                        </w:r>
+                      </w:fldSimple>
                       <w:r>
                         <w:t>: Task 2 set up.</w:t>
                       </w:r>
@@ -16537,6 +16046,21 @@
       <w:pPr>
         <w:pStyle w:val="NoSpacing"/>
       </w:pPr>
+      <w:hyperlink r:id="rId21" w:history="1">
+        <w:r>
+          <w:rPr>
+            <w:rStyle w:val="Hyperlink"/>
+          </w:rPr>
+          <w:t>https://github.com/DoVietLe/assignments/tree/master/ESD301/LAB02a</w:t>
+        </w:r>
+      </w:hyperlink>
+    </w:p>
+    <w:p>
+      <w:pPr>
+        <w:pStyle w:val="NoSpacing"/>
+      </w:pPr>
+      <w:bookmarkStart w:id="0" w:name="_GoBack"/>
+      <w:bookmarkEnd w:id="0"/>
     </w:p>
     <w:p>
       <w:pPr>
@@ -16563,7 +16087,7 @@
       <w:pPr>
         <w:pStyle w:val="NoSpacing"/>
       </w:pPr>
-      <w:hyperlink r:id="rId21" w:history="1">
+      <w:hyperlink r:id="rId22" w:history="1">
         <w:r>
           <w:rPr>
             <w:rStyle w:val="Hyperlink"/>
@@ -16610,8 +16134,6 @@
         <w:pStyle w:val="NoSpacing"/>
         <w:jc w:val="right"/>
       </w:pPr>
-      <w:bookmarkStart w:id="0" w:name="_GoBack"/>
-      <w:bookmarkEnd w:id="0"/>
       <w:r>
         <w:rPr>
           <w:rFonts w:eastAsia="Times New Roman" w:cs="Times New Roman"/>

</xml_diff>